<commit_message>
Report in MS Word Format
</commit_message>
<xml_diff>
--- a/Clustering_Analysis_on_Selected_Texts_Using_NLP.docx
+++ b/Clustering_Analysis_on_Selected_Texts_Using_NLP.docx
@@ -30,10 +30,7 @@
     <w:p>
       <w:pPr>
         <w:pStyle w:val="TextBody"/>
-        <w:rPr>
-          <w:sz w:val="20"/>
-          <w:szCs w:val="20"/>
-        </w:rPr>
+        <w:rPr/>
       </w:pPr>
       <w:r>
         <w:rPr>
@@ -69,12 +66,7 @@
         <w:spacing w:before="0" w:after="0"/>
         <w:ind w:left="0" w:right="0" w:hanging="0"/>
         <w:jc w:val="both"/>
-        <w:rPr>
-          <w:rFonts w:ascii="quot" w:hAnsi="quot"/>
-          <w:color w:val="232629"/>
-          <w:sz w:val="20"/>
-          <w:szCs w:val="20"/>
-        </w:rPr>
+        <w:rPr/>
       </w:pPr>
       <w:r>
         <w:rPr>
@@ -86,7 +78,31 @@
           <w:u w:val="none"/>
           <w:effect w:val="none"/>
         </w:rPr>
-        <w:t>The aim of this project is to group a disparate collection of short texts using unsupervised learning techniques. To facilitate this, the texts will first be parsed using Natural Language Processing, commonly referred to its abbreviation NLP. NLP is a field within data science that interprets written or spoken data by characterizing constituent words or phrases. This powerful and increasingly widely used technique will be used to define each individual text using a technique known as vectorization, which will be explained in detail later. The analytical choices and decisions made will be discussed along the way. More formally, the goals of this project can be summarized as follows:</w:t>
+        <w:t xml:space="preserve">The aim of this project is to group a disparate collection of short texts using unsupervised learning techniques. To facilitate this, the texts will first be parsed using Natural Language Processing, commonly referred to </w:t>
+      </w:r>
+      <w:r>
+        <w:rPr>
+          <w:strike w:val="false"/>
+          <w:dstrike w:val="false"/>
+          <w:color w:val="232629"/>
+          <w:sz w:val="20"/>
+          <w:szCs w:val="20"/>
+          <w:u w:val="none"/>
+          <w:effect w:val="none"/>
+        </w:rPr>
+        <w:t xml:space="preserve">by </w:t>
+      </w:r>
+      <w:r>
+        <w:rPr>
+          <w:strike w:val="false"/>
+          <w:dstrike w:val="false"/>
+          <w:color w:val="232629"/>
+          <w:sz w:val="20"/>
+          <w:szCs w:val="20"/>
+          <w:u w:val="none"/>
+          <w:effect w:val="none"/>
+        </w:rPr>
+        <w:t>its abbreviation NLP. NLP is a field within data science that interprets written or spoken data by characterizing constituent words or phrases. This powerful and increasingly widely used technique will be used to define each individual text using a technique known as vectorization, which will be explained in detail later. The analytical choices and decisions made will be discussed along the way. More formally, the goals of this project can be summarized as follows:</w:t>
       </w:r>
     </w:p>
     <w:p>
@@ -99,6 +115,8 @@
           <w:rFonts w:ascii="Liberation Serif" w:hAnsi="Liberation Serif"/>
           <w:strike w:val="false"/>
           <w:dstrike w:val="false"/>
+          <w:sz w:val="14"/>
+          <w:szCs w:val="14"/>
           <w:u w:val="none"/>
           <w:effect w:val="none"/>
         </w:rPr>
@@ -107,6 +125,8 @@
         <w:rPr>
           <w:strike w:val="false"/>
           <w:dstrike w:val="false"/>
+          <w:sz w:val="14"/>
+          <w:szCs w:val="14"/>
           <w:u w:val="none"/>
           <w:effect w:val="none"/>
         </w:rPr>
@@ -179,8 +199,8 @@
           <w:rFonts w:ascii="Liberation Serif" w:hAnsi="Liberation Serif"/>
           <w:strike w:val="false"/>
           <w:dstrike w:val="false"/>
-          <w:sz w:val="16"/>
-          <w:szCs w:val="16"/>
+          <w:sz w:val="12"/>
+          <w:szCs w:val="12"/>
           <w:u w:val="none"/>
           <w:effect w:val="none"/>
         </w:rPr>
@@ -189,8 +209,8 @@
         <w:rPr>
           <w:strike w:val="false"/>
           <w:dstrike w:val="false"/>
-          <w:sz w:val="16"/>
-          <w:szCs w:val="16"/>
+          <w:sz w:val="12"/>
+          <w:szCs w:val="12"/>
           <w:u w:val="none"/>
           <w:effect w:val="none"/>
         </w:rPr>
@@ -279,10 +299,15 @@
         <w:pStyle w:val="Normal"/>
         <w:rPr>
           <w:rFonts w:ascii="Liberation Serif" w:hAnsi="Liberation Serif"/>
-        </w:rPr>
-      </w:pPr>
-      <w:r>
-        <w:rPr/>
+          <w:sz w:val="20"/>
+          <w:szCs w:val="20"/>
+        </w:rPr>
+      </w:pPr>
+      <w:r>
+        <w:rPr>
+          <w:sz w:val="20"/>
+          <w:szCs w:val="20"/>
+        </w:rPr>
       </w:r>
     </w:p>
     <w:p>
@@ -319,6 +344,8 @@
           <w:rFonts w:ascii="Liberation Serif" w:hAnsi="Liberation Serif"/>
           <w:strike w:val="false"/>
           <w:dstrike w:val="false"/>
+          <w:sz w:val="16"/>
+          <w:szCs w:val="16"/>
           <w:u w:val="none"/>
           <w:effect w:val="none"/>
         </w:rPr>
@@ -327,6 +354,8 @@
         <w:rPr>
           <w:strike w:val="false"/>
           <w:dstrike w:val="false"/>
+          <w:sz w:val="16"/>
+          <w:szCs w:val="16"/>
           <w:u w:val="none"/>
           <w:effect w:val="none"/>
         </w:rPr>
@@ -3008,6 +3037,224 @@
                 <w:szCs w:val="18"/>
               </w:rPr>
               <w:t>the white man's way</w:t>
+            </w:r>
+          </w:p>
+        </w:tc>
+      </w:tr>
+      <w:tr>
+        <w:trPr/>
+        <w:tc>
+          <w:tcPr>
+            <w:tcW w:w="2064" w:type="dxa"/>
+            <w:tcBorders/>
+            <w:shd w:fill="EFF0F1" w:val="clear"/>
+            <w:vAlign w:val="center"/>
+          </w:tcPr>
+          <w:p>
+            <w:pPr>
+              <w:pStyle w:val="TableContents"/>
+              <w:jc w:val="right"/>
+              <w:rPr>
+                <w:rFonts w:ascii="Liberation Serif" w:hAnsi="Liberation Serif"/>
+                <w:b w:val="false"/>
+                <w:i w:val="false"/>
+                <w:caps w:val="false"/>
+                <w:smallCaps w:val="false"/>
+                <w:strike w:val="false"/>
+                <w:dstrike w:val="false"/>
+                <w:color w:val="000000"/>
+                <w:spacing w:val="0"/>
+                <w:sz w:val="18"/>
+                <w:szCs w:val="18"/>
+                <w:u w:val="none"/>
+                <w:effect w:val="none"/>
+              </w:rPr>
+            </w:pPr>
+            <w:r>
+              <w:rPr>
+                <w:rFonts w:ascii="Liberation Serif" w:hAnsi="Liberation Serif"/>
+                <w:b w:val="false"/>
+                <w:i w:val="false"/>
+                <w:caps w:val="false"/>
+                <w:smallCaps w:val="false"/>
+                <w:strike w:val="false"/>
+                <w:dstrike w:val="false"/>
+                <w:color w:val="000000"/>
+                <w:spacing w:val="0"/>
+                <w:sz w:val="18"/>
+                <w:szCs w:val="18"/>
+                <w:u w:val="none"/>
+                <w:effect w:val="none"/>
+              </w:rPr>
+              <w:t>beyond the bayou</w:t>
+            </w:r>
+          </w:p>
+        </w:tc>
+        <w:tc>
+          <w:tcPr>
+            <w:tcW w:w="1552" w:type="dxa"/>
+            <w:tcBorders/>
+            <w:shd w:fill="EFF0F1" w:val="clear"/>
+            <w:vAlign w:val="center"/>
+          </w:tcPr>
+          <w:p>
+            <w:pPr>
+              <w:pStyle w:val="TableContents"/>
+              <w:jc w:val="right"/>
+              <w:rPr>
+                <w:rFonts w:ascii="Liberation Serif" w:hAnsi="Liberation Serif"/>
+                <w:b w:val="false"/>
+                <w:i w:val="false"/>
+                <w:caps w:val="false"/>
+                <w:smallCaps w:val="false"/>
+                <w:strike w:val="false"/>
+                <w:dstrike w:val="false"/>
+                <w:color w:val="000000"/>
+                <w:spacing w:val="0"/>
+                <w:sz w:val="18"/>
+                <w:szCs w:val="18"/>
+                <w:u w:val="none"/>
+                <w:effect w:val="none"/>
+              </w:rPr>
+            </w:pPr>
+            <w:r>
+              <w:rPr>
+                <w:rFonts w:ascii="Liberation Serif" w:hAnsi="Liberation Serif"/>
+                <w:b w:val="false"/>
+                <w:i w:val="false"/>
+                <w:caps w:val="false"/>
+                <w:smallCaps w:val="false"/>
+                <w:strike w:val="false"/>
+                <w:dstrike w:val="false"/>
+                <w:color w:val="000000"/>
+                <w:spacing w:val="0"/>
+                <w:sz w:val="18"/>
+                <w:szCs w:val="18"/>
+                <w:u w:val="none"/>
+                <w:effect w:val="none"/>
+              </w:rPr>
+              <w:t>negore, the coward</w:t>
+            </w:r>
+          </w:p>
+        </w:tc>
+        <w:tc>
+          <w:tcPr>
+            <w:tcW w:w="2463" w:type="dxa"/>
+            <w:tcBorders/>
+            <w:shd w:fill="EFF0F1" w:val="clear"/>
+            <w:vAlign w:val="center"/>
+          </w:tcPr>
+          <w:p>
+            <w:pPr>
+              <w:pStyle w:val="TableContents"/>
+              <w:jc w:val="right"/>
+              <w:rPr>
+                <w:rFonts w:ascii="Liberation Serif" w:hAnsi="Liberation Serif"/>
+                <w:b w:val="false"/>
+                <w:i w:val="false"/>
+                <w:caps w:val="false"/>
+                <w:smallCaps w:val="false"/>
+                <w:strike w:val="false"/>
+                <w:dstrike w:val="false"/>
+                <w:color w:val="000000"/>
+                <w:spacing w:val="0"/>
+                <w:sz w:val="18"/>
+                <w:szCs w:val="18"/>
+                <w:u w:val="none"/>
+                <w:effect w:val="none"/>
+              </w:rPr>
+            </w:pPr>
+            <w:r>
+              <w:rPr>
+                <w:rFonts w:ascii="Liberation Serif" w:hAnsi="Liberation Serif"/>
+                <w:b w:val="false"/>
+                <w:i w:val="false"/>
+                <w:caps w:val="false"/>
+                <w:smallCaps w:val="false"/>
+                <w:strike w:val="false"/>
+                <w:dstrike w:val="false"/>
+                <w:color w:val="000000"/>
+                <w:spacing w:val="0"/>
+                <w:sz w:val="18"/>
+                <w:szCs w:val="18"/>
+                <w:u w:val="none"/>
+                <w:effect w:val="none"/>
+              </w:rPr>
+              <w:t>the dwindling years</w:t>
+            </w:r>
+          </w:p>
+        </w:tc>
+        <w:tc>
+          <w:tcPr>
+            <w:tcW w:w="1616" w:type="dxa"/>
+            <w:tcBorders/>
+            <w:shd w:fill="EFF0F1" w:val="clear"/>
+            <w:vAlign w:val="center"/>
+          </w:tcPr>
+          <w:p>
+            <w:pPr>
+              <w:pStyle w:val="TableContents"/>
+              <w:jc w:val="right"/>
+              <w:rPr>
+                <w:rFonts w:ascii="Liberation Serif" w:hAnsi="Liberation Serif"/>
+                <w:sz w:val="18"/>
+                <w:szCs w:val="18"/>
+              </w:rPr>
+            </w:pPr>
+            <w:r>
+              <w:rPr>
+                <w:rFonts w:ascii="Liberation Serif" w:hAnsi="Liberation Serif"/>
+                <w:sz w:val="18"/>
+                <w:szCs w:val="18"/>
+              </w:rPr>
+              <w:t xml:space="preserve">the phantom armies seen in france </w:t>
+            </w:r>
+          </w:p>
+        </w:tc>
+        <w:tc>
+          <w:tcPr>
+            <w:tcW w:w="2277" w:type="dxa"/>
+            <w:tcBorders/>
+            <w:shd w:fill="EFF0F1" w:val="clear"/>
+            <w:vAlign w:val="center"/>
+          </w:tcPr>
+          <w:p>
+            <w:pPr>
+              <w:pStyle w:val="TableContents"/>
+              <w:jc w:val="right"/>
+              <w:rPr>
+                <w:rFonts w:ascii="Liberation Serif" w:hAnsi="Liberation Serif"/>
+                <w:b w:val="false"/>
+                <w:i w:val="false"/>
+                <w:caps w:val="false"/>
+                <w:smallCaps w:val="false"/>
+                <w:strike w:val="false"/>
+                <w:dstrike w:val="false"/>
+                <w:color w:val="000000"/>
+                <w:spacing w:val="0"/>
+                <w:sz w:val="18"/>
+                <w:szCs w:val="18"/>
+                <w:u w:val="none"/>
+                <w:effect w:val="none"/>
+              </w:rPr>
+            </w:pPr>
+            <w:r>
+              <w:rPr>
+                <w:rFonts w:ascii="Liberation Serif" w:hAnsi="Liberation Serif"/>
+                <w:b w:val="false"/>
+                <w:i w:val="false"/>
+                <w:caps w:val="false"/>
+                <w:smallCaps w:val="false"/>
+                <w:strike w:val="false"/>
+                <w:dstrike w:val="false"/>
+                <w:color w:val="000000"/>
+                <w:spacing w:val="0"/>
+                <w:sz w:val="18"/>
+                <w:szCs w:val="18"/>
+                <w:u w:val="none"/>
+                <w:effect w:val="none"/>
+              </w:rPr>
+              <w:t>when the world was young</w:t>
             </w:r>
           </w:p>
         </w:tc>
@@ -3418,21 +3665,7 @@
           <w:sz w:val="20"/>
           <w:szCs w:val="20"/>
         </w:rPr>
-        <w:t xml:space="preserve">The cosine similarity was then calculated as a measure of the similarity of each text to every other. These similarities are shown on the heatmap below. Clearly, most of the texts have a very low similarity to one another. A few pairs can be seen, though, whose similarity is higher than the rest. </w:t>
-      </w:r>
-      <w:r>
-        <w:rPr>
-          <w:sz w:val="20"/>
-          <w:szCs w:val="20"/>
-        </w:rPr>
-        <w:t>These are in greenish hues</w:t>
-      </w:r>
-      <w:r>
-        <w:rPr>
-          <w:sz w:val="20"/>
-          <w:szCs w:val="20"/>
-        </w:rPr>
-        <w:t>:</w:t>
+        <w:t>The cosine similarity was then calculated as a measure of the similarity of each text to every other. These similarities are shown on the heatmap below. Clearly, most of the texts have a very low similarity to one another. A few pairs can be seen, though, whose similarity is higher than the rest. These are in greenish hues:</w:t>
       </w:r>
     </w:p>
     <w:p>
@@ -4958,7 +5191,7 @@
         </w:tblBorders>
         <w:tblCellMar>
           <w:top w:w="55" w:type="dxa"/>
-          <w:left w:w="36" w:type="dxa"/>
+          <w:left w:w="33" w:type="dxa"/>
           <w:bottom w:w="55" w:type="dxa"/>
           <w:right w:w="55" w:type="dxa"/>
         </w:tblCellMar>
@@ -4968,8 +5201,8 @@
         <w:gridCol w:w="993"/>
         <w:gridCol w:w="1587"/>
         <w:gridCol w:w="1632"/>
-        <w:gridCol w:w="806"/>
-        <w:gridCol w:w="1171"/>
+        <w:gridCol w:w="807"/>
+        <w:gridCol w:w="1170"/>
       </w:tblGrid>
       <w:tr>
         <w:trPr>
@@ -4986,7 +5219,7 @@
             </w:tcBorders>
             <w:shd w:fill="auto" w:val="clear"/>
             <w:tcMar>
-              <w:left w:w="36" w:type="dxa"/>
+              <w:left w:w="33" w:type="dxa"/>
             </w:tcMar>
             <w:vAlign w:val="center"/>
           </w:tcPr>
@@ -5018,7 +5251,7 @@
             </w:tcBorders>
             <w:shd w:fill="auto" w:val="clear"/>
             <w:tcMar>
-              <w:left w:w="36" w:type="dxa"/>
+              <w:left w:w="33" w:type="dxa"/>
             </w:tcMar>
             <w:vAlign w:val="center"/>
           </w:tcPr>
@@ -5054,7 +5287,7 @@
             </w:tcBorders>
             <w:shd w:fill="auto" w:val="clear"/>
             <w:tcMar>
-              <w:left w:w="36" w:type="dxa"/>
+              <w:left w:w="33" w:type="dxa"/>
             </w:tcMar>
             <w:vAlign w:val="center"/>
           </w:tcPr>
@@ -5085,7 +5318,7 @@
             </w:tcBorders>
             <w:shd w:fill="auto" w:val="clear"/>
             <w:tcMar>
-              <w:left w:w="36" w:type="dxa"/>
+              <w:left w:w="33" w:type="dxa"/>
             </w:tcMar>
             <w:vAlign w:val="center"/>
           </w:tcPr>
@@ -5112,7 +5345,7 @@
         </w:tc>
         <w:tc>
           <w:tcPr>
-            <w:tcW w:w="806" w:type="dxa"/>
+            <w:tcW w:w="807" w:type="dxa"/>
             <w:tcBorders>
               <w:top w:val="single" w:sz="2" w:space="0" w:color="000001"/>
               <w:left w:val="single" w:sz="2" w:space="0" w:color="000001"/>
@@ -5121,7 +5354,7 @@
             </w:tcBorders>
             <w:shd w:fill="auto" w:val="clear"/>
             <w:tcMar>
-              <w:left w:w="36" w:type="dxa"/>
+              <w:left w:w="33" w:type="dxa"/>
             </w:tcMar>
             <w:vAlign w:val="center"/>
           </w:tcPr>
@@ -5148,7 +5381,7 @@
         </w:tc>
         <w:tc>
           <w:tcPr>
-            <w:tcW w:w="1171" w:type="dxa"/>
+            <w:tcW w:w="1170" w:type="dxa"/>
             <w:tcBorders>
               <w:top w:val="single" w:sz="2" w:space="0" w:color="000001"/>
               <w:left w:val="single" w:sz="2" w:space="0" w:color="000001"/>
@@ -5159,7 +5392,7 @@
             </w:tcBorders>
             <w:shd w:fill="auto" w:val="clear"/>
             <w:tcMar>
-              <w:left w:w="36" w:type="dxa"/>
+              <w:left w:w="33" w:type="dxa"/>
             </w:tcMar>
             <w:vAlign w:val="center"/>
           </w:tcPr>
@@ -5198,7 +5431,7 @@
             </w:tcBorders>
             <w:shd w:fill="auto" w:val="clear"/>
             <w:tcMar>
-              <w:left w:w="36" w:type="dxa"/>
+              <w:left w:w="33" w:type="dxa"/>
             </w:tcMar>
             <w:vAlign w:val="center"/>
           </w:tcPr>
@@ -5234,7 +5467,7 @@
             </w:tcBorders>
             <w:shd w:fill="auto" w:val="clear"/>
             <w:tcMar>
-              <w:left w:w="36" w:type="dxa"/>
+              <w:left w:w="33" w:type="dxa"/>
             </w:tcMar>
             <w:vAlign w:val="center"/>
           </w:tcPr>
@@ -5267,7 +5500,7 @@
             </w:tcBorders>
             <w:shd w:fill="auto" w:val="clear"/>
             <w:tcMar>
-              <w:left w:w="36" w:type="dxa"/>
+              <w:left w:w="33" w:type="dxa"/>
             </w:tcMar>
             <w:vAlign w:val="center"/>
           </w:tcPr>
@@ -5297,7 +5530,7 @@
             </w:tcBorders>
             <w:shd w:fill="auto" w:val="clear"/>
             <w:tcMar>
-              <w:left w:w="36" w:type="dxa"/>
+              <w:left w:w="33" w:type="dxa"/>
             </w:tcMar>
             <w:vAlign w:val="center"/>
           </w:tcPr>
@@ -5321,7 +5554,7 @@
         </w:tc>
         <w:tc>
           <w:tcPr>
-            <w:tcW w:w="806" w:type="dxa"/>
+            <w:tcW w:w="807" w:type="dxa"/>
             <w:tcBorders>
               <w:top w:val="single" w:sz="2" w:space="0" w:color="000001"/>
               <w:left w:val="single" w:sz="2" w:space="0" w:color="000001"/>
@@ -5330,7 +5563,7 @@
             </w:tcBorders>
             <w:shd w:fill="auto" w:val="clear"/>
             <w:tcMar>
-              <w:left w:w="36" w:type="dxa"/>
+              <w:left w:w="33" w:type="dxa"/>
             </w:tcMar>
             <w:vAlign w:val="center"/>
           </w:tcPr>
@@ -5354,7 +5587,7 @@
         </w:tc>
         <w:tc>
           <w:tcPr>
-            <w:tcW w:w="1171" w:type="dxa"/>
+            <w:tcW w:w="1170" w:type="dxa"/>
             <w:tcBorders>
               <w:top w:val="single" w:sz="2" w:space="0" w:color="000001"/>
               <w:left w:val="single" w:sz="2" w:space="0" w:color="000001"/>
@@ -5365,7 +5598,7 @@
             </w:tcBorders>
             <w:shd w:fill="27AE60" w:val="clear"/>
             <w:tcMar>
-              <w:left w:w="36" w:type="dxa"/>
+              <w:left w:w="33" w:type="dxa"/>
             </w:tcMar>
             <w:vAlign w:val="center"/>
           </w:tcPr>
@@ -5401,7 +5634,7 @@
             </w:tcBorders>
             <w:shd w:fill="auto" w:val="clear"/>
             <w:tcMar>
-              <w:left w:w="36" w:type="dxa"/>
+              <w:left w:w="33" w:type="dxa"/>
             </w:tcMar>
             <w:vAlign w:val="center"/>
           </w:tcPr>
@@ -5437,7 +5670,7 @@
             </w:tcBorders>
             <w:shd w:fill="auto" w:val="clear"/>
             <w:tcMar>
-              <w:left w:w="36" w:type="dxa"/>
+              <w:left w:w="33" w:type="dxa"/>
             </w:tcMar>
             <w:vAlign w:val="center"/>
           </w:tcPr>
@@ -5470,7 +5703,7 @@
             </w:tcBorders>
             <w:shd w:fill="auto" w:val="clear"/>
             <w:tcMar>
-              <w:left w:w="36" w:type="dxa"/>
+              <w:left w:w="33" w:type="dxa"/>
             </w:tcMar>
             <w:vAlign w:val="center"/>
           </w:tcPr>
@@ -5500,7 +5733,7 @@
             </w:tcBorders>
             <w:shd w:fill="auto" w:val="clear"/>
             <w:tcMar>
-              <w:left w:w="36" w:type="dxa"/>
+              <w:left w:w="33" w:type="dxa"/>
             </w:tcMar>
             <w:vAlign w:val="center"/>
           </w:tcPr>
@@ -5524,7 +5757,7 @@
         </w:tc>
         <w:tc>
           <w:tcPr>
-            <w:tcW w:w="806" w:type="dxa"/>
+            <w:tcW w:w="807" w:type="dxa"/>
             <w:tcBorders>
               <w:top w:val="single" w:sz="2" w:space="0" w:color="000001"/>
               <w:left w:val="single" w:sz="2" w:space="0" w:color="000001"/>
@@ -5533,7 +5766,7 @@
             </w:tcBorders>
             <w:shd w:fill="auto" w:val="clear"/>
             <w:tcMar>
-              <w:left w:w="36" w:type="dxa"/>
+              <w:left w:w="33" w:type="dxa"/>
             </w:tcMar>
             <w:vAlign w:val="center"/>
           </w:tcPr>
@@ -5557,7 +5790,7 @@
         </w:tc>
         <w:tc>
           <w:tcPr>
-            <w:tcW w:w="1171" w:type="dxa"/>
+            <w:tcW w:w="1170" w:type="dxa"/>
             <w:tcBorders>
               <w:top w:val="single" w:sz="2" w:space="0" w:color="000001"/>
               <w:left w:val="single" w:sz="2" w:space="0" w:color="000001"/>
@@ -5568,7 +5801,7 @@
             </w:tcBorders>
             <w:shd w:fill="auto" w:val="clear"/>
             <w:tcMar>
-              <w:left w:w="36" w:type="dxa"/>
+              <w:left w:w="33" w:type="dxa"/>
             </w:tcMar>
             <w:vAlign w:val="center"/>
           </w:tcPr>
@@ -5604,7 +5837,7 @@
             </w:tcBorders>
             <w:shd w:fill="auto" w:val="clear"/>
             <w:tcMar>
-              <w:left w:w="36" w:type="dxa"/>
+              <w:left w:w="33" w:type="dxa"/>
             </w:tcMar>
             <w:vAlign w:val="center"/>
           </w:tcPr>
@@ -5640,7 +5873,7 @@
             </w:tcBorders>
             <w:shd w:fill="auto" w:val="clear"/>
             <w:tcMar>
-              <w:left w:w="36" w:type="dxa"/>
+              <w:left w:w="33" w:type="dxa"/>
             </w:tcMar>
             <w:vAlign w:val="center"/>
           </w:tcPr>
@@ -5673,7 +5906,7 @@
             </w:tcBorders>
             <w:shd w:fill="auto" w:val="clear"/>
             <w:tcMar>
-              <w:left w:w="36" w:type="dxa"/>
+              <w:left w:w="33" w:type="dxa"/>
             </w:tcMar>
             <w:vAlign w:val="center"/>
           </w:tcPr>
@@ -5703,7 +5936,7 @@
             </w:tcBorders>
             <w:shd w:fill="auto" w:val="clear"/>
             <w:tcMar>
-              <w:left w:w="36" w:type="dxa"/>
+              <w:left w:w="33" w:type="dxa"/>
             </w:tcMar>
             <w:vAlign w:val="center"/>
           </w:tcPr>
@@ -5727,7 +5960,7 @@
         </w:tc>
         <w:tc>
           <w:tcPr>
-            <w:tcW w:w="806" w:type="dxa"/>
+            <w:tcW w:w="807" w:type="dxa"/>
             <w:tcBorders>
               <w:top w:val="single" w:sz="2" w:space="0" w:color="000001"/>
               <w:left w:val="single" w:sz="2" w:space="0" w:color="000001"/>
@@ -5736,7 +5969,7 @@
             </w:tcBorders>
             <w:shd w:fill="auto" w:val="clear"/>
             <w:tcMar>
-              <w:left w:w="36" w:type="dxa"/>
+              <w:left w:w="33" w:type="dxa"/>
             </w:tcMar>
             <w:vAlign w:val="center"/>
           </w:tcPr>
@@ -5760,7 +5993,7 @@
         </w:tc>
         <w:tc>
           <w:tcPr>
-            <w:tcW w:w="1171" w:type="dxa"/>
+            <w:tcW w:w="1170" w:type="dxa"/>
             <w:tcBorders>
               <w:top w:val="single" w:sz="2" w:space="0" w:color="000001"/>
               <w:left w:val="single" w:sz="2" w:space="0" w:color="000001"/>
@@ -5771,7 +6004,7 @@
             </w:tcBorders>
             <w:shd w:fill="27AE60" w:val="clear"/>
             <w:tcMar>
-              <w:left w:w="36" w:type="dxa"/>
+              <w:left w:w="33" w:type="dxa"/>
             </w:tcMar>
             <w:vAlign w:val="center"/>
           </w:tcPr>
@@ -5807,7 +6040,7 @@
             </w:tcBorders>
             <w:shd w:fill="auto" w:val="clear"/>
             <w:tcMar>
-              <w:left w:w="36" w:type="dxa"/>
+              <w:left w:w="33" w:type="dxa"/>
             </w:tcMar>
             <w:vAlign w:val="center"/>
           </w:tcPr>
@@ -5843,7 +6076,7 @@
             </w:tcBorders>
             <w:shd w:fill="auto" w:val="clear"/>
             <w:tcMar>
-              <w:left w:w="36" w:type="dxa"/>
+              <w:left w:w="33" w:type="dxa"/>
             </w:tcMar>
             <w:vAlign w:val="center"/>
           </w:tcPr>
@@ -5876,7 +6109,7 @@
             </w:tcBorders>
             <w:shd w:fill="auto" w:val="clear"/>
             <w:tcMar>
-              <w:left w:w="36" w:type="dxa"/>
+              <w:left w:w="33" w:type="dxa"/>
             </w:tcMar>
             <w:vAlign w:val="center"/>
           </w:tcPr>
@@ -5906,7 +6139,7 @@
             </w:tcBorders>
             <w:shd w:fill="auto" w:val="clear"/>
             <w:tcMar>
-              <w:left w:w="36" w:type="dxa"/>
+              <w:left w:w="33" w:type="dxa"/>
             </w:tcMar>
             <w:vAlign w:val="center"/>
           </w:tcPr>
@@ -5930,7 +6163,7 @@
         </w:tc>
         <w:tc>
           <w:tcPr>
-            <w:tcW w:w="806" w:type="dxa"/>
+            <w:tcW w:w="807" w:type="dxa"/>
             <w:tcBorders>
               <w:top w:val="single" w:sz="2" w:space="0" w:color="000001"/>
               <w:left w:val="single" w:sz="2" w:space="0" w:color="000001"/>
@@ -5939,7 +6172,7 @@
             </w:tcBorders>
             <w:shd w:fill="auto" w:val="clear"/>
             <w:tcMar>
-              <w:left w:w="36" w:type="dxa"/>
+              <w:left w:w="33" w:type="dxa"/>
             </w:tcMar>
             <w:vAlign w:val="center"/>
           </w:tcPr>
@@ -5963,7 +6196,7 @@
         </w:tc>
         <w:tc>
           <w:tcPr>
-            <w:tcW w:w="1171" w:type="dxa"/>
+            <w:tcW w:w="1170" w:type="dxa"/>
             <w:tcBorders>
               <w:top w:val="single" w:sz="2" w:space="0" w:color="000001"/>
               <w:left w:val="single" w:sz="2" w:space="0" w:color="000001"/>
@@ -5974,7 +6207,7 @@
             </w:tcBorders>
             <w:shd w:fill="27AE60" w:val="clear"/>
             <w:tcMar>
-              <w:left w:w="36" w:type="dxa"/>
+              <w:left w:w="33" w:type="dxa"/>
             </w:tcMar>
             <w:vAlign w:val="center"/>
           </w:tcPr>
@@ -6010,7 +6243,7 @@
             </w:tcBorders>
             <w:shd w:fill="auto" w:val="clear"/>
             <w:tcMar>
-              <w:left w:w="36" w:type="dxa"/>
+              <w:left w:w="33" w:type="dxa"/>
             </w:tcMar>
             <w:vAlign w:val="center"/>
           </w:tcPr>
@@ -6046,7 +6279,7 @@
             </w:tcBorders>
             <w:shd w:fill="auto" w:val="clear"/>
             <w:tcMar>
-              <w:left w:w="36" w:type="dxa"/>
+              <w:left w:w="33" w:type="dxa"/>
             </w:tcMar>
             <w:vAlign w:val="center"/>
           </w:tcPr>
@@ -6079,7 +6312,7 @@
             </w:tcBorders>
             <w:shd w:fill="auto" w:val="clear"/>
             <w:tcMar>
-              <w:left w:w="36" w:type="dxa"/>
+              <w:left w:w="33" w:type="dxa"/>
             </w:tcMar>
             <w:vAlign w:val="center"/>
           </w:tcPr>
@@ -6109,7 +6342,7 @@
             </w:tcBorders>
             <w:shd w:fill="auto" w:val="clear"/>
             <w:tcMar>
-              <w:left w:w="36" w:type="dxa"/>
+              <w:left w:w="33" w:type="dxa"/>
             </w:tcMar>
             <w:vAlign w:val="center"/>
           </w:tcPr>
@@ -6133,7 +6366,7 @@
         </w:tc>
         <w:tc>
           <w:tcPr>
-            <w:tcW w:w="806" w:type="dxa"/>
+            <w:tcW w:w="807" w:type="dxa"/>
             <w:tcBorders>
               <w:top w:val="single" w:sz="2" w:space="0" w:color="000001"/>
               <w:left w:val="single" w:sz="2" w:space="0" w:color="000001"/>
@@ -6142,7 +6375,7 @@
             </w:tcBorders>
             <w:shd w:fill="auto" w:val="clear"/>
             <w:tcMar>
-              <w:left w:w="36" w:type="dxa"/>
+              <w:left w:w="33" w:type="dxa"/>
             </w:tcMar>
             <w:vAlign w:val="center"/>
           </w:tcPr>
@@ -6166,7 +6399,7 @@
         </w:tc>
         <w:tc>
           <w:tcPr>
-            <w:tcW w:w="1171" w:type="dxa"/>
+            <w:tcW w:w="1170" w:type="dxa"/>
             <w:tcBorders>
               <w:top w:val="single" w:sz="2" w:space="0" w:color="000001"/>
               <w:left w:val="single" w:sz="2" w:space="0" w:color="000001"/>
@@ -6177,7 +6410,7 @@
             </w:tcBorders>
             <w:shd w:fill="auto" w:val="clear"/>
             <w:tcMar>
-              <w:left w:w="36" w:type="dxa"/>
+              <w:left w:w="33" w:type="dxa"/>
             </w:tcMar>
             <w:vAlign w:val="center"/>
           </w:tcPr>
@@ -6213,7 +6446,7 @@
             </w:tcBorders>
             <w:shd w:fill="auto" w:val="clear"/>
             <w:tcMar>
-              <w:left w:w="36" w:type="dxa"/>
+              <w:left w:w="33" w:type="dxa"/>
             </w:tcMar>
             <w:vAlign w:val="center"/>
           </w:tcPr>
@@ -6249,7 +6482,7 @@
             </w:tcBorders>
             <w:shd w:fill="auto" w:val="clear"/>
             <w:tcMar>
-              <w:left w:w="36" w:type="dxa"/>
+              <w:left w:w="33" w:type="dxa"/>
             </w:tcMar>
             <w:vAlign w:val="center"/>
           </w:tcPr>
@@ -6282,7 +6515,7 @@
             </w:tcBorders>
             <w:shd w:fill="auto" w:val="clear"/>
             <w:tcMar>
-              <w:left w:w="36" w:type="dxa"/>
+              <w:left w:w="33" w:type="dxa"/>
             </w:tcMar>
             <w:vAlign w:val="center"/>
           </w:tcPr>
@@ -6312,7 +6545,7 @@
             </w:tcBorders>
             <w:shd w:fill="auto" w:val="clear"/>
             <w:tcMar>
-              <w:left w:w="36" w:type="dxa"/>
+              <w:left w:w="33" w:type="dxa"/>
             </w:tcMar>
             <w:vAlign w:val="center"/>
           </w:tcPr>
@@ -6336,7 +6569,7 @@
         </w:tc>
         <w:tc>
           <w:tcPr>
-            <w:tcW w:w="806" w:type="dxa"/>
+            <w:tcW w:w="807" w:type="dxa"/>
             <w:tcBorders>
               <w:top w:val="single" w:sz="2" w:space="0" w:color="000001"/>
               <w:left w:val="single" w:sz="2" w:space="0" w:color="000001"/>
@@ -6345,7 +6578,7 @@
             </w:tcBorders>
             <w:shd w:fill="auto" w:val="clear"/>
             <w:tcMar>
-              <w:left w:w="36" w:type="dxa"/>
+              <w:left w:w="33" w:type="dxa"/>
             </w:tcMar>
             <w:vAlign w:val="center"/>
           </w:tcPr>
@@ -6369,7 +6602,7 @@
         </w:tc>
         <w:tc>
           <w:tcPr>
-            <w:tcW w:w="1171" w:type="dxa"/>
+            <w:tcW w:w="1170" w:type="dxa"/>
             <w:tcBorders>
               <w:top w:val="single" w:sz="2" w:space="0" w:color="000001"/>
               <w:left w:val="single" w:sz="2" w:space="0" w:color="000001"/>
@@ -6380,7 +6613,7 @@
             </w:tcBorders>
             <w:shd w:fill="27AE60" w:val="clear"/>
             <w:tcMar>
-              <w:left w:w="36" w:type="dxa"/>
+              <w:left w:w="33" w:type="dxa"/>
             </w:tcMar>
             <w:vAlign w:val="center"/>
           </w:tcPr>
@@ -6416,7 +6649,7 @@
             </w:tcBorders>
             <w:shd w:fill="auto" w:val="clear"/>
             <w:tcMar>
-              <w:left w:w="36" w:type="dxa"/>
+              <w:left w:w="33" w:type="dxa"/>
             </w:tcMar>
             <w:vAlign w:val="center"/>
           </w:tcPr>
@@ -6452,7 +6685,7 @@
             </w:tcBorders>
             <w:shd w:fill="auto" w:val="clear"/>
             <w:tcMar>
-              <w:left w:w="36" w:type="dxa"/>
+              <w:left w:w="33" w:type="dxa"/>
             </w:tcMar>
             <w:vAlign w:val="center"/>
           </w:tcPr>
@@ -6485,7 +6718,7 @@
             </w:tcBorders>
             <w:shd w:fill="auto" w:val="clear"/>
             <w:tcMar>
-              <w:left w:w="36" w:type="dxa"/>
+              <w:left w:w="33" w:type="dxa"/>
             </w:tcMar>
             <w:vAlign w:val="center"/>
           </w:tcPr>
@@ -6515,7 +6748,7 @@
             </w:tcBorders>
             <w:shd w:fill="auto" w:val="clear"/>
             <w:tcMar>
-              <w:left w:w="36" w:type="dxa"/>
+              <w:left w:w="33" w:type="dxa"/>
             </w:tcMar>
             <w:vAlign w:val="center"/>
           </w:tcPr>
@@ -6539,7 +6772,7 @@
         </w:tc>
         <w:tc>
           <w:tcPr>
-            <w:tcW w:w="806" w:type="dxa"/>
+            <w:tcW w:w="807" w:type="dxa"/>
             <w:tcBorders>
               <w:top w:val="single" w:sz="2" w:space="0" w:color="000001"/>
               <w:left w:val="single" w:sz="2" w:space="0" w:color="000001"/>
@@ -6548,7 +6781,7 @@
             </w:tcBorders>
             <w:shd w:fill="auto" w:val="clear"/>
             <w:tcMar>
-              <w:left w:w="36" w:type="dxa"/>
+              <w:left w:w="33" w:type="dxa"/>
             </w:tcMar>
             <w:vAlign w:val="center"/>
           </w:tcPr>
@@ -6572,7 +6805,7 @@
         </w:tc>
         <w:tc>
           <w:tcPr>
-            <w:tcW w:w="1171" w:type="dxa"/>
+            <w:tcW w:w="1170" w:type="dxa"/>
             <w:tcBorders>
               <w:top w:val="single" w:sz="2" w:space="0" w:color="000001"/>
               <w:left w:val="single" w:sz="2" w:space="0" w:color="000001"/>
@@ -6583,7 +6816,7 @@
             </w:tcBorders>
             <w:shd w:fill="auto" w:val="clear"/>
             <w:tcMar>
-              <w:left w:w="36" w:type="dxa"/>
+              <w:left w:w="33" w:type="dxa"/>
             </w:tcMar>
             <w:vAlign w:val="center"/>
           </w:tcPr>
@@ -6619,7 +6852,7 @@
             </w:tcBorders>
             <w:shd w:fill="auto" w:val="clear"/>
             <w:tcMar>
-              <w:left w:w="36" w:type="dxa"/>
+              <w:left w:w="33" w:type="dxa"/>
             </w:tcMar>
             <w:vAlign w:val="center"/>
           </w:tcPr>
@@ -6655,7 +6888,7 @@
             </w:tcBorders>
             <w:shd w:fill="auto" w:val="clear"/>
             <w:tcMar>
-              <w:left w:w="36" w:type="dxa"/>
+              <w:left w:w="33" w:type="dxa"/>
             </w:tcMar>
             <w:vAlign w:val="center"/>
           </w:tcPr>
@@ -6688,7 +6921,7 @@
             </w:tcBorders>
             <w:shd w:fill="auto" w:val="clear"/>
             <w:tcMar>
-              <w:left w:w="36" w:type="dxa"/>
+              <w:left w:w="33" w:type="dxa"/>
             </w:tcMar>
             <w:vAlign w:val="center"/>
           </w:tcPr>
@@ -6718,7 +6951,7 @@
             </w:tcBorders>
             <w:shd w:fill="auto" w:val="clear"/>
             <w:tcMar>
-              <w:left w:w="36" w:type="dxa"/>
+              <w:left w:w="33" w:type="dxa"/>
             </w:tcMar>
             <w:vAlign w:val="center"/>
           </w:tcPr>
@@ -6742,7 +6975,7 @@
         </w:tc>
         <w:tc>
           <w:tcPr>
-            <w:tcW w:w="806" w:type="dxa"/>
+            <w:tcW w:w="807" w:type="dxa"/>
             <w:tcBorders>
               <w:top w:val="single" w:sz="2" w:space="0" w:color="000001"/>
               <w:left w:val="single" w:sz="2" w:space="0" w:color="000001"/>
@@ -6751,7 +6984,7 @@
             </w:tcBorders>
             <w:shd w:fill="auto" w:val="clear"/>
             <w:tcMar>
-              <w:left w:w="36" w:type="dxa"/>
+              <w:left w:w="33" w:type="dxa"/>
             </w:tcMar>
             <w:vAlign w:val="center"/>
           </w:tcPr>
@@ -6775,7 +7008,7 @@
         </w:tc>
         <w:tc>
           <w:tcPr>
-            <w:tcW w:w="1171" w:type="dxa"/>
+            <w:tcW w:w="1170" w:type="dxa"/>
             <w:tcBorders>
               <w:top w:val="single" w:sz="2" w:space="0" w:color="000001"/>
               <w:left w:val="single" w:sz="2" w:space="0" w:color="000001"/>
@@ -6786,7 +7019,7 @@
             </w:tcBorders>
             <w:shd w:fill="auto" w:val="clear"/>
             <w:tcMar>
-              <w:left w:w="36" w:type="dxa"/>
+              <w:left w:w="33" w:type="dxa"/>
             </w:tcMar>
             <w:vAlign w:val="center"/>
           </w:tcPr>
@@ -6822,7 +7055,7 @@
             </w:tcBorders>
             <w:shd w:fill="auto" w:val="clear"/>
             <w:tcMar>
-              <w:left w:w="36" w:type="dxa"/>
+              <w:left w:w="33" w:type="dxa"/>
             </w:tcMar>
             <w:vAlign w:val="center"/>
           </w:tcPr>
@@ -6858,7 +7091,7 @@
             </w:tcBorders>
             <w:shd w:fill="auto" w:val="clear"/>
             <w:tcMar>
-              <w:left w:w="36" w:type="dxa"/>
+              <w:left w:w="33" w:type="dxa"/>
             </w:tcMar>
             <w:vAlign w:val="center"/>
           </w:tcPr>
@@ -6891,7 +7124,7 @@
             </w:tcBorders>
             <w:shd w:fill="auto" w:val="clear"/>
             <w:tcMar>
-              <w:left w:w="36" w:type="dxa"/>
+              <w:left w:w="33" w:type="dxa"/>
             </w:tcMar>
             <w:vAlign w:val="center"/>
           </w:tcPr>
@@ -6921,7 +7154,7 @@
             </w:tcBorders>
             <w:shd w:fill="auto" w:val="clear"/>
             <w:tcMar>
-              <w:left w:w="36" w:type="dxa"/>
+              <w:left w:w="33" w:type="dxa"/>
             </w:tcMar>
             <w:vAlign w:val="center"/>
           </w:tcPr>
@@ -6945,7 +7178,7 @@
         </w:tc>
         <w:tc>
           <w:tcPr>
-            <w:tcW w:w="806" w:type="dxa"/>
+            <w:tcW w:w="807" w:type="dxa"/>
             <w:tcBorders>
               <w:top w:val="single" w:sz="2" w:space="0" w:color="000001"/>
               <w:left w:val="single" w:sz="2" w:space="0" w:color="000001"/>
@@ -6954,7 +7187,7 @@
             </w:tcBorders>
             <w:shd w:fill="auto" w:val="clear"/>
             <w:tcMar>
-              <w:left w:w="36" w:type="dxa"/>
+              <w:left w:w="33" w:type="dxa"/>
             </w:tcMar>
             <w:vAlign w:val="center"/>
           </w:tcPr>
@@ -6978,7 +7211,7 @@
         </w:tc>
         <w:tc>
           <w:tcPr>
-            <w:tcW w:w="1171" w:type="dxa"/>
+            <w:tcW w:w="1170" w:type="dxa"/>
             <w:tcBorders>
               <w:top w:val="single" w:sz="2" w:space="0" w:color="000001"/>
               <w:left w:val="single" w:sz="2" w:space="0" w:color="000001"/>
@@ -6989,7 +7222,7 @@
             </w:tcBorders>
             <w:shd w:fill="27AE60" w:val="clear"/>
             <w:tcMar>
-              <w:left w:w="36" w:type="dxa"/>
+              <w:left w:w="33" w:type="dxa"/>
             </w:tcMar>
             <w:vAlign w:val="center"/>
           </w:tcPr>
@@ -7025,7 +7258,7 @@
             </w:tcBorders>
             <w:shd w:fill="auto" w:val="clear"/>
             <w:tcMar>
-              <w:left w:w="36" w:type="dxa"/>
+              <w:left w:w="33" w:type="dxa"/>
             </w:tcMar>
             <w:vAlign w:val="center"/>
           </w:tcPr>
@@ -7061,7 +7294,7 @@
             </w:tcBorders>
             <w:shd w:fill="auto" w:val="clear"/>
             <w:tcMar>
-              <w:left w:w="36" w:type="dxa"/>
+              <w:left w:w="33" w:type="dxa"/>
             </w:tcMar>
             <w:vAlign w:val="center"/>
           </w:tcPr>
@@ -7094,7 +7327,7 @@
             </w:tcBorders>
             <w:shd w:fill="auto" w:val="clear"/>
             <w:tcMar>
-              <w:left w:w="36" w:type="dxa"/>
+              <w:left w:w="33" w:type="dxa"/>
             </w:tcMar>
             <w:vAlign w:val="center"/>
           </w:tcPr>
@@ -7124,7 +7357,7 @@
             </w:tcBorders>
             <w:shd w:fill="auto" w:val="clear"/>
             <w:tcMar>
-              <w:left w:w="36" w:type="dxa"/>
+              <w:left w:w="33" w:type="dxa"/>
             </w:tcMar>
             <w:vAlign w:val="center"/>
           </w:tcPr>
@@ -7148,7 +7381,7 @@
         </w:tc>
         <w:tc>
           <w:tcPr>
-            <w:tcW w:w="806" w:type="dxa"/>
+            <w:tcW w:w="807" w:type="dxa"/>
             <w:tcBorders>
               <w:top w:val="single" w:sz="2" w:space="0" w:color="000001"/>
               <w:left w:val="single" w:sz="2" w:space="0" w:color="000001"/>
@@ -7157,7 +7390,7 @@
             </w:tcBorders>
             <w:shd w:fill="auto" w:val="clear"/>
             <w:tcMar>
-              <w:left w:w="36" w:type="dxa"/>
+              <w:left w:w="33" w:type="dxa"/>
             </w:tcMar>
             <w:vAlign w:val="center"/>
           </w:tcPr>
@@ -7181,7 +7414,7 @@
         </w:tc>
         <w:tc>
           <w:tcPr>
-            <w:tcW w:w="1171" w:type="dxa"/>
+            <w:tcW w:w="1170" w:type="dxa"/>
             <w:tcBorders>
               <w:top w:val="single" w:sz="2" w:space="0" w:color="000001"/>
               <w:left w:val="single" w:sz="2" w:space="0" w:color="000001"/>
@@ -7192,7 +7425,7 @@
             </w:tcBorders>
             <w:shd w:fill="auto" w:val="clear"/>
             <w:tcMar>
-              <w:left w:w="36" w:type="dxa"/>
+              <w:left w:w="33" w:type="dxa"/>
             </w:tcMar>
             <w:vAlign w:val="center"/>
           </w:tcPr>
@@ -7228,7 +7461,7 @@
             </w:tcBorders>
             <w:shd w:fill="auto" w:val="clear"/>
             <w:tcMar>
-              <w:left w:w="36" w:type="dxa"/>
+              <w:left w:w="33" w:type="dxa"/>
             </w:tcMar>
             <w:vAlign w:val="center"/>
           </w:tcPr>
@@ -7264,7 +7497,7 @@
             </w:tcBorders>
             <w:shd w:fill="auto" w:val="clear"/>
             <w:tcMar>
-              <w:left w:w="36" w:type="dxa"/>
+              <w:left w:w="33" w:type="dxa"/>
             </w:tcMar>
             <w:vAlign w:val="center"/>
           </w:tcPr>
@@ -7297,7 +7530,7 @@
             </w:tcBorders>
             <w:shd w:fill="auto" w:val="clear"/>
             <w:tcMar>
-              <w:left w:w="36" w:type="dxa"/>
+              <w:left w:w="33" w:type="dxa"/>
             </w:tcMar>
             <w:vAlign w:val="center"/>
           </w:tcPr>
@@ -7327,7 +7560,7 @@
             </w:tcBorders>
             <w:shd w:fill="auto" w:val="clear"/>
             <w:tcMar>
-              <w:left w:w="36" w:type="dxa"/>
+              <w:left w:w="33" w:type="dxa"/>
             </w:tcMar>
             <w:vAlign w:val="center"/>
           </w:tcPr>
@@ -7351,7 +7584,7 @@
         </w:tc>
         <w:tc>
           <w:tcPr>
-            <w:tcW w:w="806" w:type="dxa"/>
+            <w:tcW w:w="807" w:type="dxa"/>
             <w:tcBorders>
               <w:top w:val="single" w:sz="2" w:space="0" w:color="000001"/>
               <w:left w:val="single" w:sz="2" w:space="0" w:color="000001"/>
@@ -7360,7 +7593,7 @@
             </w:tcBorders>
             <w:shd w:fill="auto" w:val="clear"/>
             <w:tcMar>
-              <w:left w:w="36" w:type="dxa"/>
+              <w:left w:w="33" w:type="dxa"/>
             </w:tcMar>
             <w:vAlign w:val="center"/>
           </w:tcPr>
@@ -7384,7 +7617,7 @@
         </w:tc>
         <w:tc>
           <w:tcPr>
-            <w:tcW w:w="1171" w:type="dxa"/>
+            <w:tcW w:w="1170" w:type="dxa"/>
             <w:tcBorders>
               <w:top w:val="single" w:sz="2" w:space="0" w:color="000001"/>
               <w:left w:val="single" w:sz="2" w:space="0" w:color="000001"/>
@@ -7395,7 +7628,7 @@
             </w:tcBorders>
             <w:shd w:fill="auto" w:val="clear"/>
             <w:tcMar>
-              <w:left w:w="36" w:type="dxa"/>
+              <w:left w:w="33" w:type="dxa"/>
             </w:tcMar>
             <w:vAlign w:val="center"/>
           </w:tcPr>
@@ -7431,7 +7664,7 @@
             </w:tcBorders>
             <w:shd w:fill="auto" w:val="clear"/>
             <w:tcMar>
-              <w:left w:w="36" w:type="dxa"/>
+              <w:left w:w="33" w:type="dxa"/>
             </w:tcMar>
             <w:vAlign w:val="center"/>
           </w:tcPr>
@@ -7467,7 +7700,7 @@
             </w:tcBorders>
             <w:shd w:fill="auto" w:val="clear"/>
             <w:tcMar>
-              <w:left w:w="36" w:type="dxa"/>
+              <w:left w:w="33" w:type="dxa"/>
             </w:tcMar>
             <w:vAlign w:val="center"/>
           </w:tcPr>
@@ -7500,7 +7733,7 @@
             </w:tcBorders>
             <w:shd w:fill="auto" w:val="clear"/>
             <w:tcMar>
-              <w:left w:w="36" w:type="dxa"/>
+              <w:left w:w="33" w:type="dxa"/>
             </w:tcMar>
             <w:vAlign w:val="center"/>
           </w:tcPr>
@@ -7530,7 +7763,7 @@
             </w:tcBorders>
             <w:shd w:fill="auto" w:val="clear"/>
             <w:tcMar>
-              <w:left w:w="36" w:type="dxa"/>
+              <w:left w:w="33" w:type="dxa"/>
             </w:tcMar>
             <w:vAlign w:val="center"/>
           </w:tcPr>
@@ -7554,7 +7787,7 @@
         </w:tc>
         <w:tc>
           <w:tcPr>
-            <w:tcW w:w="806" w:type="dxa"/>
+            <w:tcW w:w="807" w:type="dxa"/>
             <w:tcBorders>
               <w:top w:val="single" w:sz="2" w:space="0" w:color="000001"/>
               <w:left w:val="single" w:sz="2" w:space="0" w:color="000001"/>
@@ -7563,7 +7796,7 @@
             </w:tcBorders>
             <w:shd w:fill="auto" w:val="clear"/>
             <w:tcMar>
-              <w:left w:w="36" w:type="dxa"/>
+              <w:left w:w="33" w:type="dxa"/>
             </w:tcMar>
             <w:vAlign w:val="center"/>
           </w:tcPr>
@@ -7587,7 +7820,7 @@
         </w:tc>
         <w:tc>
           <w:tcPr>
-            <w:tcW w:w="1171" w:type="dxa"/>
+            <w:tcW w:w="1170" w:type="dxa"/>
             <w:tcBorders>
               <w:top w:val="single" w:sz="2" w:space="0" w:color="000001"/>
               <w:left w:val="single" w:sz="2" w:space="0" w:color="000001"/>
@@ -7598,7 +7831,7 @@
             </w:tcBorders>
             <w:shd w:fill="27AE60" w:val="clear"/>
             <w:tcMar>
-              <w:left w:w="36" w:type="dxa"/>
+              <w:left w:w="33" w:type="dxa"/>
             </w:tcMar>
             <w:vAlign w:val="center"/>
           </w:tcPr>
@@ -7634,7 +7867,7 @@
             </w:tcBorders>
             <w:shd w:fill="auto" w:val="clear"/>
             <w:tcMar>
-              <w:left w:w="36" w:type="dxa"/>
+              <w:left w:w="33" w:type="dxa"/>
             </w:tcMar>
             <w:vAlign w:val="center"/>
           </w:tcPr>
@@ -7670,7 +7903,7 @@
             </w:tcBorders>
             <w:shd w:fill="auto" w:val="clear"/>
             <w:tcMar>
-              <w:left w:w="36" w:type="dxa"/>
+              <w:left w:w="33" w:type="dxa"/>
             </w:tcMar>
             <w:vAlign w:val="center"/>
           </w:tcPr>
@@ -7703,7 +7936,7 @@
             </w:tcBorders>
             <w:shd w:fill="auto" w:val="clear"/>
             <w:tcMar>
-              <w:left w:w="36" w:type="dxa"/>
+              <w:left w:w="33" w:type="dxa"/>
             </w:tcMar>
             <w:vAlign w:val="center"/>
           </w:tcPr>
@@ -7733,7 +7966,7 @@
             </w:tcBorders>
             <w:shd w:fill="auto" w:val="clear"/>
             <w:tcMar>
-              <w:left w:w="36" w:type="dxa"/>
+              <w:left w:w="33" w:type="dxa"/>
             </w:tcMar>
             <w:vAlign w:val="center"/>
           </w:tcPr>
@@ -7757,7 +7990,7 @@
         </w:tc>
         <w:tc>
           <w:tcPr>
-            <w:tcW w:w="806" w:type="dxa"/>
+            <w:tcW w:w="807" w:type="dxa"/>
             <w:tcBorders>
               <w:top w:val="single" w:sz="2" w:space="0" w:color="000001"/>
               <w:left w:val="single" w:sz="2" w:space="0" w:color="000001"/>
@@ -7766,7 +7999,7 @@
             </w:tcBorders>
             <w:shd w:fill="auto" w:val="clear"/>
             <w:tcMar>
-              <w:left w:w="36" w:type="dxa"/>
+              <w:left w:w="33" w:type="dxa"/>
             </w:tcMar>
             <w:vAlign w:val="center"/>
           </w:tcPr>
@@ -7790,7 +8023,7 @@
         </w:tc>
         <w:tc>
           <w:tcPr>
-            <w:tcW w:w="1171" w:type="dxa"/>
+            <w:tcW w:w="1170" w:type="dxa"/>
             <w:tcBorders>
               <w:top w:val="single" w:sz="2" w:space="0" w:color="000001"/>
               <w:left w:val="single" w:sz="2" w:space="0" w:color="000001"/>
@@ -7801,7 +8034,7 @@
             </w:tcBorders>
             <w:shd w:fill="27AE60" w:val="clear"/>
             <w:tcMar>
-              <w:left w:w="36" w:type="dxa"/>
+              <w:left w:w="33" w:type="dxa"/>
             </w:tcMar>
             <w:vAlign w:val="center"/>
           </w:tcPr>
@@ -7837,7 +8070,7 @@
             </w:tcBorders>
             <w:shd w:fill="auto" w:val="clear"/>
             <w:tcMar>
-              <w:left w:w="36" w:type="dxa"/>
+              <w:left w:w="33" w:type="dxa"/>
             </w:tcMar>
             <w:vAlign w:val="center"/>
           </w:tcPr>
@@ -7873,7 +8106,7 @@
             </w:tcBorders>
             <w:shd w:fill="auto" w:val="clear"/>
             <w:tcMar>
-              <w:left w:w="36" w:type="dxa"/>
+              <w:left w:w="33" w:type="dxa"/>
             </w:tcMar>
             <w:vAlign w:val="center"/>
           </w:tcPr>
@@ -7906,7 +8139,7 @@
             </w:tcBorders>
             <w:shd w:fill="auto" w:val="clear"/>
             <w:tcMar>
-              <w:left w:w="36" w:type="dxa"/>
+              <w:left w:w="33" w:type="dxa"/>
             </w:tcMar>
             <w:vAlign w:val="center"/>
           </w:tcPr>
@@ -7936,7 +8169,7 @@
             </w:tcBorders>
             <w:shd w:fill="auto" w:val="clear"/>
             <w:tcMar>
-              <w:left w:w="36" w:type="dxa"/>
+              <w:left w:w="33" w:type="dxa"/>
             </w:tcMar>
             <w:vAlign w:val="center"/>
           </w:tcPr>
@@ -7960,7 +8193,7 @@
         </w:tc>
         <w:tc>
           <w:tcPr>
-            <w:tcW w:w="806" w:type="dxa"/>
+            <w:tcW w:w="807" w:type="dxa"/>
             <w:tcBorders>
               <w:top w:val="single" w:sz="2" w:space="0" w:color="000001"/>
               <w:left w:val="single" w:sz="2" w:space="0" w:color="000001"/>
@@ -7969,7 +8202,7 @@
             </w:tcBorders>
             <w:shd w:fill="auto" w:val="clear"/>
             <w:tcMar>
-              <w:left w:w="36" w:type="dxa"/>
+              <w:left w:w="33" w:type="dxa"/>
             </w:tcMar>
             <w:vAlign w:val="center"/>
           </w:tcPr>
@@ -7993,7 +8226,7 @@
         </w:tc>
         <w:tc>
           <w:tcPr>
-            <w:tcW w:w="1171" w:type="dxa"/>
+            <w:tcW w:w="1170" w:type="dxa"/>
             <w:tcBorders>
               <w:top w:val="single" w:sz="2" w:space="0" w:color="000001"/>
               <w:left w:val="single" w:sz="2" w:space="0" w:color="000001"/>
@@ -8004,7 +8237,7 @@
             </w:tcBorders>
             <w:shd w:fill="27AE60" w:val="clear"/>
             <w:tcMar>
-              <w:left w:w="36" w:type="dxa"/>
+              <w:left w:w="33" w:type="dxa"/>
             </w:tcMar>
             <w:vAlign w:val="center"/>
           </w:tcPr>
@@ -8278,15 +8511,15 @@
         <w:rPr>
           <w:rFonts w:ascii="Liberation Serif" w:hAnsi="Liberation Serif"/>
           <w:color w:val="000000"/>
-          <w:sz w:val="20"/>
-          <w:szCs w:val="20"/>
+          <w:sz w:val="16"/>
+          <w:szCs w:val="16"/>
         </w:rPr>
       </w:pPr>
       <w:r>
         <w:rPr>
           <w:color w:val="000000"/>
-          <w:sz w:val="20"/>
-          <w:szCs w:val="20"/>
+          <w:sz w:val="16"/>
+          <w:szCs w:val="16"/>
         </w:rPr>
       </w:r>
     </w:p>
@@ -9674,6 +9907,135 @@
       <w:rFonts w:cs="OpenSymbol"/>
     </w:rPr>
   </w:style>
+  <w:style w:type="character" w:styleId="ListLabel109">
+    <w:name w:val="ListLabel 109"/>
+    <w:qFormat/>
+    <w:rPr>
+      <w:rFonts w:ascii="quot" w:hAnsi="quot" w:cs="OpenSymbol"/>
+      <w:sz w:val="20"/>
+    </w:rPr>
+  </w:style>
+  <w:style w:type="character" w:styleId="ListLabel110">
+    <w:name w:val="ListLabel 110"/>
+    <w:qFormat/>
+    <w:rPr>
+      <w:rFonts w:cs="OpenSymbol"/>
+    </w:rPr>
+  </w:style>
+  <w:style w:type="character" w:styleId="ListLabel111">
+    <w:name w:val="ListLabel 111"/>
+    <w:qFormat/>
+    <w:rPr>
+      <w:rFonts w:cs="OpenSymbol"/>
+    </w:rPr>
+  </w:style>
+  <w:style w:type="character" w:styleId="ListLabel112">
+    <w:name w:val="ListLabel 112"/>
+    <w:qFormat/>
+    <w:rPr>
+      <w:rFonts w:cs="OpenSymbol"/>
+    </w:rPr>
+  </w:style>
+  <w:style w:type="character" w:styleId="ListLabel113">
+    <w:name w:val="ListLabel 113"/>
+    <w:qFormat/>
+    <w:rPr>
+      <w:rFonts w:cs="OpenSymbol"/>
+    </w:rPr>
+  </w:style>
+  <w:style w:type="character" w:styleId="ListLabel114">
+    <w:name w:val="ListLabel 114"/>
+    <w:qFormat/>
+    <w:rPr>
+      <w:rFonts w:cs="OpenSymbol"/>
+    </w:rPr>
+  </w:style>
+  <w:style w:type="character" w:styleId="ListLabel115">
+    <w:name w:val="ListLabel 115"/>
+    <w:qFormat/>
+    <w:rPr>
+      <w:rFonts w:cs="OpenSymbol"/>
+    </w:rPr>
+  </w:style>
+  <w:style w:type="character" w:styleId="ListLabel116">
+    <w:name w:val="ListLabel 116"/>
+    <w:qFormat/>
+    <w:rPr>
+      <w:rFonts w:cs="OpenSymbol"/>
+    </w:rPr>
+  </w:style>
+  <w:style w:type="character" w:styleId="ListLabel117">
+    <w:name w:val="ListLabel 117"/>
+    <w:qFormat/>
+    <w:rPr>
+      <w:rFonts w:cs="OpenSymbol"/>
+    </w:rPr>
+  </w:style>
+  <w:style w:type="character" w:styleId="ListLabel118">
+    <w:name w:val="ListLabel 118"/>
+    <w:qFormat/>
+    <w:rPr>
+      <w:rFonts w:ascii="Liberation Serif" w:hAnsi="Liberation Serif" w:cs="OpenSymbol"/>
+      <w:b w:val="false"/>
+      <w:sz w:val="20"/>
+    </w:rPr>
+  </w:style>
+  <w:style w:type="character" w:styleId="ListLabel119">
+    <w:name w:val="ListLabel 119"/>
+    <w:qFormat/>
+    <w:rPr>
+      <w:rFonts w:cs="OpenSymbol"/>
+    </w:rPr>
+  </w:style>
+  <w:style w:type="character" w:styleId="ListLabel120">
+    <w:name w:val="ListLabel 120"/>
+    <w:qFormat/>
+    <w:rPr>
+      <w:rFonts w:cs="OpenSymbol"/>
+    </w:rPr>
+  </w:style>
+  <w:style w:type="character" w:styleId="ListLabel121">
+    <w:name w:val="ListLabel 121"/>
+    <w:qFormat/>
+    <w:rPr>
+      <w:rFonts w:cs="OpenSymbol"/>
+    </w:rPr>
+  </w:style>
+  <w:style w:type="character" w:styleId="ListLabel122">
+    <w:name w:val="ListLabel 122"/>
+    <w:qFormat/>
+    <w:rPr>
+      <w:rFonts w:cs="OpenSymbol"/>
+    </w:rPr>
+  </w:style>
+  <w:style w:type="character" w:styleId="ListLabel123">
+    <w:name w:val="ListLabel 123"/>
+    <w:qFormat/>
+    <w:rPr>
+      <w:rFonts w:cs="OpenSymbol"/>
+    </w:rPr>
+  </w:style>
+  <w:style w:type="character" w:styleId="ListLabel124">
+    <w:name w:val="ListLabel 124"/>
+    <w:qFormat/>
+    <w:rPr>
+      <w:rFonts w:cs="OpenSymbol"/>
+    </w:rPr>
+  </w:style>
+  <w:style w:type="character" w:styleId="ListLabel125">
+    <w:name w:val="ListLabel 125"/>
+    <w:qFormat/>
+    <w:rPr>
+      <w:rFonts w:cs="OpenSymbol"/>
+    </w:rPr>
+  </w:style>
+  <w:style w:type="character" w:styleId="ListLabel126">
+    <w:name w:val="ListLabel 126"/>
+    <w:qFormat/>
+    <w:rPr>
+      <w:rFonts w:cs="OpenSymbol"/>
+    </w:rPr>
+  </w:style>
   <w:style w:type="paragraph" w:styleId="Heading">
     <w:name w:val="Heading"/>
     <w:basedOn w:val="Normal"/>

</xml_diff>